<commit_message>
+) Update initial answers of questions 15-18 (not yet finished)
</commit_message>
<xml_diff>
--- a/4th_sem/ass/Fragenkatalog/Anwsers of Questionnaire/Grill (15-18).docx
+++ b/4th_sem/ass/Fragenkatalog/Anwsers of Questionnaire/Grill (15-18).docx
@@ -107,6 +107,21 @@
     <w:p>
       <w:pPr>
         <w:pStyle w:val="Listenabsatz"/>
+        <w:ind w:left="709"/>
+        <w:rPr>
+          <w:lang w:val="de-AT"/>
+        </w:rPr>
+      </w:pPr>
+      <w:r>
+        <w:rPr>
+          <w:lang w:val="de-AT"/>
+        </w:rPr>
+        <w:t>...</w:t>
+      </w:r>
+    </w:p>
+    <w:p>
+      <w:pPr>
+        <w:pStyle w:val="Listenabsatz"/>
         <w:numPr>
           <w:ilvl w:val="0"/>
           <w:numId w:val="2"/>
@@ -119,7 +134,21 @@
         <w:rPr>
           <w:lang w:val="de-AT"/>
         </w:rPr>
-        <w:t>In JavaSpace Wird zwischen folgende Operationen unterschieden:</w:t>
+        <w:t xml:space="preserve">In </w:t>
+      </w:r>
+      <w:proofErr w:type="spellStart"/>
+      <w:r>
+        <w:rPr>
+          <w:lang w:val="de-AT"/>
+        </w:rPr>
+        <w:t>JavaSpace</w:t>
+      </w:r>
+      <w:proofErr w:type="spellEnd"/>
+      <w:r>
+        <w:rPr>
+          <w:lang w:val="de-AT"/>
+        </w:rPr>
+        <w:t xml:space="preserve"> Wird zwischen folgende Operationen unterschieden:</w:t>
       </w:r>
     </w:p>
     <w:p>
@@ -129,22 +158,33 @@
           <w:ilvl w:val="0"/>
           <w:numId w:val="3"/>
         </w:numPr>
-      </w:pPr>
-      <w:r>
-        <w:t xml:space="preserve">Read </w:t>
-      </w:r>
-      <w:r>
-        <w:rPr>
-          <w:lang w:val="de-AT"/>
-        </w:rPr>
+        <w:rPr>
+          <w:lang w:val="de-AT"/>
+        </w:rPr>
+      </w:pPr>
+      <w:r>
+        <w:rPr>
+          <w:lang w:val="de-AT"/>
+        </w:rPr>
+        <w:t xml:space="preserve">Write </w:t>
+      </w:r>
+      <w:r>
         <w:sym w:font="Wingdings" w:char="F0E0"/>
       </w:r>
       <w:r>
-        <w:t xml:space="preserve"> L</w:t>
-      </w:r>
-      <w:r>
-        <w:t>iest Element aus dem TupleSpace</w:t>
-      </w:r>
+        <w:rPr>
+          <w:lang w:val="de-AT"/>
+        </w:rPr>
+        <w:t xml:space="preserve"> Schreibt Elemente in den </w:t>
+      </w:r>
+      <w:proofErr w:type="spellStart"/>
+      <w:r>
+        <w:rPr>
+          <w:lang w:val="de-AT"/>
+        </w:rPr>
+        <w:t>TupleSpace</w:t>
+      </w:r>
+      <w:proofErr w:type="spellEnd"/>
     </w:p>
     <w:p>
       <w:pPr>
@@ -161,16 +201,33 @@
         <w:rPr>
           <w:lang w:val="de-AT"/>
         </w:rPr>
-        <w:t xml:space="preserve">Write </w:t>
-      </w:r>
-      <w:r>
+        <w:t xml:space="preserve">Read </w:t>
+      </w:r>
+      <w:r>
+        <w:rPr>
+          <w:lang w:val="de-AT"/>
+        </w:rPr>
         <w:sym w:font="Wingdings" w:char="F0E0"/>
       </w:r>
       <w:r>
         <w:rPr>
           <w:lang w:val="de-AT"/>
         </w:rPr>
-        <w:t xml:space="preserve"> Schreibt Elemente in den TupleSpace</w:t>
+        <w:t xml:space="preserve"> Liest Element aus dem </w:t>
+      </w:r>
+      <w:proofErr w:type="spellStart"/>
+      <w:r>
+        <w:rPr>
+          <w:lang w:val="de-AT"/>
+        </w:rPr>
+        <w:t>TupleSpace</w:t>
+      </w:r>
+      <w:proofErr w:type="spellEnd"/>
+      <w:r>
+        <w:rPr>
+          <w:lang w:val="de-AT"/>
+        </w:rPr>
+        <w:t xml:space="preserve"> (Macht eine Kopie davon)</w:t>
       </w:r>
     </w:p>
     <w:p>
@@ -180,8 +237,14 @@
           <w:ilvl w:val="0"/>
           <w:numId w:val="3"/>
         </w:numPr>
-      </w:pPr>
-      <w:r>
+        <w:rPr>
+          <w:lang w:val="de-AT"/>
+        </w:rPr>
+      </w:pPr>
+      <w:r>
+        <w:rPr>
+          <w:lang w:val="de-AT"/>
+        </w:rPr>
         <w:t xml:space="preserve">Take </w:t>
       </w:r>
       <w:r>
@@ -191,26 +254,531 @@
         <w:sym w:font="Wingdings" w:char="F0E0"/>
       </w:r>
       <w:r>
-        <w:t xml:space="preserve"> Liest element aus dem </w:t>
-      </w:r>
-      <w:r>
+        <w:rPr>
+          <w:lang w:val="de-AT"/>
+        </w:rPr>
+        <w:t xml:space="preserve"> Liest </w:t>
+      </w:r>
+      <w:r>
+        <w:rPr>
+          <w:lang w:val="de-AT"/>
+        </w:rPr>
+        <w:t>E</w:t>
+      </w:r>
+      <w:r>
+        <w:rPr>
+          <w:lang w:val="de-AT"/>
+        </w:rPr>
+        <w:t xml:space="preserve">lement aus dem </w:t>
+      </w:r>
+      <w:proofErr w:type="spellStart"/>
+      <w:r>
+        <w:rPr>
+          <w:lang w:val="de-AT"/>
+        </w:rPr>
         <w:t>TupleSpace</w:t>
       </w:r>
-      <w:r>
+      <w:proofErr w:type="spellEnd"/>
+      <w:r>
+        <w:rPr>
+          <w:lang w:val="de-AT"/>
+        </w:rPr>
         <w:t xml:space="preserve"> und entfernt es gleichzeitig</w:t>
       </w:r>
+    </w:p>
+    <w:p>
+      <w:pPr>
+        <w:spacing w:after="0"/>
+        <w:rPr>
+          <w:lang w:val="de-AT"/>
+        </w:rPr>
+      </w:pPr>
+      <w:r>
+        <w:rPr>
+          <w:lang w:val="de-AT"/>
+        </w:rPr>
+        <w:tab/>
+      </w:r>
+      <w:r>
+        <w:rPr>
+          <w:lang w:val="de-AT"/>
+        </w:rPr>
+        <w:t xml:space="preserve">CRUD </w:t>
+      </w:r>
+      <w:r>
+        <w:rPr>
+          <w:lang w:val="de-AT"/>
+        </w:rPr>
+        <w:t xml:space="preserve">(Create </w:t>
+      </w:r>
+      <w:proofErr w:type="spellStart"/>
+      <w:r>
+        <w:rPr>
+          <w:lang w:val="de-AT"/>
+        </w:rPr>
+        <w:t>Retrieve</w:t>
+      </w:r>
+      <w:proofErr w:type="spellEnd"/>
+      <w:r>
+        <w:rPr>
+          <w:lang w:val="de-AT"/>
+        </w:rPr>
+        <w:t xml:space="preserve"> Update Delete) </w:t>
+      </w:r>
+      <w:r>
+        <w:rPr>
+          <w:lang w:val="de-AT"/>
+        </w:rPr>
+        <w:t>Actions werden auf dem Space wie folgt durchgeführt:</w:t>
+      </w:r>
+    </w:p>
+    <w:p>
+      <w:pPr>
+        <w:pStyle w:val="Listenabsatz"/>
+        <w:numPr>
+          <w:ilvl w:val="0"/>
+          <w:numId w:val="3"/>
+        </w:numPr>
+        <w:rPr>
+          <w:lang w:val="de-AT"/>
+        </w:rPr>
+      </w:pPr>
+      <w:r>
+        <w:rPr>
+          <w:b/>
+          <w:lang w:val="de-AT"/>
+        </w:rPr>
+        <w:t>C</w:t>
+      </w:r>
+      <w:r>
+        <w:rPr>
+          <w:lang w:val="de-AT"/>
+        </w:rPr>
+        <w:t xml:space="preserve">reate: </w:t>
+      </w:r>
+      <w:r>
+        <w:rPr>
+          <w:lang w:val="de-AT"/>
+        </w:rPr>
+        <w:t xml:space="preserve">mit der </w:t>
+      </w:r>
+      <w:proofErr w:type="spellStart"/>
+      <w:r>
+        <w:rPr>
+          <w:lang w:val="de-AT"/>
+        </w:rPr>
+        <w:t>JavaSpace</w:t>
+      </w:r>
+      <w:proofErr w:type="spellEnd"/>
+      <w:r>
+        <w:rPr>
+          <w:lang w:val="de-AT"/>
+        </w:rPr>
+        <w:t xml:space="preserve"> Methode „</w:t>
+      </w:r>
+      <w:proofErr w:type="spellStart"/>
+      <w:r>
+        <w:rPr>
+          <w:lang w:val="de-AT"/>
+        </w:rPr>
+        <w:t>write</w:t>
+      </w:r>
+      <w:proofErr w:type="spellEnd"/>
+      <w:r>
+        <w:rPr>
+          <w:lang w:val="de-AT"/>
+        </w:rPr>
+        <w:t xml:space="preserve">“ wird ein Objekt in den </w:t>
+      </w:r>
+      <w:proofErr w:type="spellStart"/>
+      <w:r>
+        <w:rPr>
+          <w:lang w:val="de-AT"/>
+        </w:rPr>
+        <w:t>JavaSpace</w:t>
+      </w:r>
+      <w:proofErr w:type="spellEnd"/>
+      <w:r>
+        <w:rPr>
+          <w:lang w:val="de-AT"/>
+        </w:rPr>
+        <w:t xml:space="preserve"> geschrieben</w:t>
+      </w:r>
+    </w:p>
+    <w:p>
+      <w:pPr>
+        <w:pStyle w:val="Listenabsatz"/>
+        <w:numPr>
+          <w:ilvl w:val="0"/>
+          <w:numId w:val="3"/>
+        </w:numPr>
+        <w:rPr>
+          <w:lang w:val="de-AT"/>
+        </w:rPr>
+      </w:pPr>
+      <w:proofErr w:type="spellStart"/>
+      <w:r>
+        <w:rPr>
+          <w:b/>
+          <w:lang w:val="de-AT"/>
+        </w:rPr>
+        <w:t>R</w:t>
+      </w:r>
+      <w:r>
+        <w:rPr>
+          <w:lang w:val="de-AT"/>
+        </w:rPr>
+        <w:t>etrieve</w:t>
+      </w:r>
+      <w:proofErr w:type="spellEnd"/>
+      <w:r>
+        <w:rPr>
+          <w:lang w:val="de-AT"/>
+        </w:rPr>
+        <w:t xml:space="preserve">: ein Objekt kann mit der </w:t>
+      </w:r>
+      <w:proofErr w:type="spellStart"/>
+      <w:r>
+        <w:rPr>
+          <w:lang w:val="de-AT"/>
+        </w:rPr>
+        <w:t>JavaSpace</w:t>
+      </w:r>
+      <w:proofErr w:type="spellEnd"/>
+      <w:r>
+        <w:rPr>
+          <w:lang w:val="de-AT"/>
+        </w:rPr>
+        <w:t xml:space="preserve"> Methode </w:t>
+      </w:r>
+      <w:r>
+        <w:rPr>
+          <w:lang w:val="de-AT"/>
+        </w:rPr>
+        <w:t>„</w:t>
+      </w:r>
+      <w:proofErr w:type="spellStart"/>
+      <w:r>
+        <w:rPr>
+          <w:lang w:val="de-AT"/>
+        </w:rPr>
+        <w:t>read</w:t>
+      </w:r>
+      <w:proofErr w:type="spellEnd"/>
+      <w:r>
+        <w:rPr>
+          <w:lang w:val="de-AT"/>
+        </w:rPr>
+        <w:t xml:space="preserve">“ aus dem </w:t>
+      </w:r>
+      <w:proofErr w:type="spellStart"/>
+      <w:r>
+        <w:rPr>
+          <w:lang w:val="de-AT"/>
+        </w:rPr>
+        <w:t>JavaSpace</w:t>
+      </w:r>
+      <w:proofErr w:type="spellEnd"/>
+      <w:r>
+        <w:rPr>
+          <w:lang w:val="de-AT"/>
+        </w:rPr>
+        <w:t xml:space="preserve"> </w:t>
+      </w:r>
+      <w:r>
+        <w:rPr>
+          <w:lang w:val="de-AT"/>
+        </w:rPr>
+        <w:t>abgerufen werden</w:t>
+      </w:r>
+    </w:p>
+    <w:p>
+      <w:pPr>
+        <w:pStyle w:val="Listenabsatz"/>
+        <w:numPr>
+          <w:ilvl w:val="0"/>
+          <w:numId w:val="3"/>
+        </w:numPr>
+        <w:rPr>
+          <w:lang w:val="de-AT"/>
+        </w:rPr>
+      </w:pPr>
+      <w:r>
+        <w:rPr>
+          <w:b/>
+          <w:lang w:val="de-AT"/>
+        </w:rPr>
+        <w:t>U</w:t>
+      </w:r>
+      <w:r>
+        <w:rPr>
+          <w:lang w:val="de-AT"/>
+        </w:rPr>
+        <w:t xml:space="preserve">pdate: ein Update eines </w:t>
+      </w:r>
+      <w:proofErr w:type="gramStart"/>
+      <w:r>
+        <w:rPr>
+          <w:lang w:val="de-AT"/>
+        </w:rPr>
+        <w:t>im</w:t>
+      </w:r>
+      <w:proofErr w:type="gramEnd"/>
+      <w:r>
+        <w:rPr>
+          <w:lang w:val="de-AT"/>
+        </w:rPr>
+        <w:t xml:space="preserve"> </w:t>
+      </w:r>
+      <w:proofErr w:type="spellStart"/>
+      <w:r>
+        <w:rPr>
+          <w:lang w:val="de-AT"/>
+        </w:rPr>
+        <w:t>JavaSpace</w:t>
+      </w:r>
+      <w:proofErr w:type="spellEnd"/>
+      <w:r>
+        <w:rPr>
+          <w:lang w:val="de-AT"/>
+        </w:rPr>
+        <w:t xml:space="preserve"> befindlichen Objektes kann durch folgende Operationen realisiert werden.</w:t>
+      </w:r>
+    </w:p>
+    <w:p>
+      <w:pPr>
+        <w:pStyle w:val="Listenabsatz"/>
+        <w:numPr>
+          <w:ilvl w:val="0"/>
+          <w:numId w:val="4"/>
+        </w:numPr>
+        <w:ind w:left="2552"/>
+        <w:rPr>
+          <w:lang w:val="de-AT"/>
+        </w:rPr>
+      </w:pPr>
+      <w:r>
+        <w:rPr>
+          <w:lang w:val="de-AT"/>
+        </w:rPr>
+        <w:t>„</w:t>
+      </w:r>
+      <w:proofErr w:type="spellStart"/>
+      <w:r>
+        <w:rPr>
+          <w:lang w:val="de-AT"/>
+        </w:rPr>
+        <w:t>take</w:t>
+      </w:r>
+      <w:proofErr w:type="spellEnd"/>
+      <w:r>
+        <w:rPr>
+          <w:lang w:val="de-AT"/>
+        </w:rPr>
+        <w:t>“ (Liest Element und entfernt es aus dem Space)</w:t>
+      </w:r>
+    </w:p>
+    <w:p>
+      <w:pPr>
+        <w:pStyle w:val="Listenabsatz"/>
+        <w:numPr>
+          <w:ilvl w:val="0"/>
+          <w:numId w:val="4"/>
+        </w:numPr>
+        <w:ind w:left="2552"/>
+        <w:rPr>
+          <w:lang w:val="de-AT"/>
+        </w:rPr>
+      </w:pPr>
+      <w:r>
+        <w:rPr>
+          <w:lang w:val="de-AT"/>
+        </w:rPr>
+        <w:t>Ändere Objekt nach Wunsch</w:t>
+      </w:r>
+    </w:p>
+    <w:p>
+      <w:pPr>
+        <w:pStyle w:val="Listenabsatz"/>
+        <w:numPr>
+          <w:ilvl w:val="0"/>
+          <w:numId w:val="4"/>
+        </w:numPr>
+        <w:ind w:left="2552"/>
+        <w:rPr>
+          <w:lang w:val="de-AT"/>
+        </w:rPr>
+      </w:pPr>
+      <w:r>
+        <w:rPr>
+          <w:lang w:val="de-AT"/>
+        </w:rPr>
+        <w:t>„</w:t>
+      </w:r>
+      <w:proofErr w:type="spellStart"/>
+      <w:r>
+        <w:rPr>
+          <w:lang w:val="de-AT"/>
+        </w:rPr>
+        <w:t>write</w:t>
+      </w:r>
+      <w:proofErr w:type="spellEnd"/>
+      <w:r>
+        <w:rPr>
+          <w:lang w:val="de-AT"/>
+        </w:rPr>
+        <w:t>“ Schreibe modifiziertes Objekt zurück in den Space</w:t>
+      </w:r>
+    </w:p>
+    <w:p>
+      <w:pPr>
+        <w:pStyle w:val="Listenabsatz"/>
+        <w:numPr>
+          <w:ilvl w:val="0"/>
+          <w:numId w:val="3"/>
+        </w:numPr>
+        <w:rPr>
+          <w:lang w:val="de-AT"/>
+        </w:rPr>
+      </w:pPr>
+      <w:r>
+        <w:rPr>
+          <w:b/>
+          <w:lang w:val="de-AT"/>
+        </w:rPr>
+        <w:t>D</w:t>
+      </w:r>
+      <w:r>
+        <w:rPr>
+          <w:lang w:val="de-AT"/>
+        </w:rPr>
+        <w:t xml:space="preserve">elete: ein Objekt wird aus dem </w:t>
+      </w:r>
+      <w:proofErr w:type="spellStart"/>
+      <w:r>
+        <w:rPr>
+          <w:lang w:val="de-AT"/>
+        </w:rPr>
+        <w:t>JavaSpace</w:t>
+      </w:r>
+      <w:proofErr w:type="spellEnd"/>
+      <w:r>
+        <w:rPr>
+          <w:lang w:val="de-AT"/>
+        </w:rPr>
+        <w:t xml:space="preserve"> entfernt durch die Methode „</w:t>
+      </w:r>
+      <w:proofErr w:type="spellStart"/>
+      <w:r>
+        <w:rPr>
+          <w:lang w:val="de-AT"/>
+        </w:rPr>
+        <w:t>delete</w:t>
+      </w:r>
+      <w:proofErr w:type="spellEnd"/>
+      <w:r>
+        <w:rPr>
+          <w:lang w:val="de-AT"/>
+        </w:rPr>
+        <w:t>“</w:t>
+      </w:r>
+    </w:p>
+    <w:p>
+      <w:pPr>
+        <w:pStyle w:val="Listenabsatz"/>
+        <w:numPr>
+          <w:ilvl w:val="0"/>
+          <w:numId w:val="2"/>
+        </w:numPr>
+        <w:rPr>
+          <w:lang w:val="de-AT"/>
+        </w:rPr>
+      </w:pPr>
+      <w:r>
+        <w:rPr>
+          <w:b/>
+          <w:lang w:val="de-AT"/>
+        </w:rPr>
+        <w:t>Vorteile:</w:t>
+      </w:r>
+      <w:r>
+        <w:rPr>
+          <w:lang w:val="de-AT"/>
+        </w:rPr>
+        <w:t xml:space="preserve"> Load </w:t>
+      </w:r>
+      <w:proofErr w:type="spellStart"/>
+      <w:r>
+        <w:rPr>
+          <w:lang w:val="de-AT"/>
+        </w:rPr>
+        <w:t>Balancing</w:t>
+      </w:r>
+      <w:proofErr w:type="spellEnd"/>
+      <w:r>
+        <w:rPr>
+          <w:lang w:val="de-AT"/>
+        </w:rPr>
+        <w:t>, Performance, keine vor-Installation</w:t>
+      </w:r>
+    </w:p>
+    <w:p>
+      <w:pPr>
+        <w:pStyle w:val="Listenabsatz"/>
+        <w:rPr>
+          <w:lang w:val="de-AT"/>
+        </w:rPr>
+      </w:pPr>
+      <w:r>
+        <w:rPr>
+          <w:b/>
+          <w:lang w:val="de-AT"/>
+        </w:rPr>
+        <w:t>Nachteile:</w:t>
+      </w:r>
+      <w:r>
+        <w:rPr>
+          <w:lang w:val="de-AT"/>
+        </w:rPr>
+        <w:t xml:space="preserve"> oft proprietär, Sicherheit</w:t>
+      </w:r>
+    </w:p>
+    <w:p>
+      <w:pPr>
+        <w:pStyle w:val="Listenabsatz"/>
+        <w:rPr>
+          <w:lang w:val="de-AT"/>
+        </w:rPr>
+      </w:pPr>
+      <w:r>
+        <w:rPr>
+          <w:b/>
+          <w:lang w:val="de-AT"/>
+        </w:rPr>
+        <w:t>…</w:t>
+      </w:r>
+    </w:p>
+    <w:p>
+      <w:pPr>
+        <w:pStyle w:val="Listenabsatz"/>
+        <w:numPr>
+          <w:ilvl w:val="0"/>
+          <w:numId w:val="2"/>
+        </w:numPr>
+        <w:rPr>
+          <w:lang w:val="de-AT"/>
+        </w:rPr>
+      </w:pPr>
       <w:bookmarkStart w:id="0" w:name="_GoBack"/>
       <w:bookmarkEnd w:id="0"/>
     </w:p>
     <w:p>
-      <w:r>
-        <w:tab/>
-      </w:r>
-    </w:p>
-    <w:p>
       <w:pPr>
         <w:pStyle w:val="Listenabsatz"/>
         <w:ind w:left="709"/>
+        <w:rPr>
+          <w:lang w:val="de-AT"/>
+        </w:rPr>
       </w:pPr>
     </w:p>
     <w:sectPr>
@@ -226,6 +794,95 @@
 <file path=word/numbering.xml><?xml version="1.0" encoding="utf-8"?>
 <w:numbering xmlns:wpc="http://schemas.microsoft.com/office/word/2010/wordprocessingCanvas" xmlns:mc="http://schemas.openxmlformats.org/markup-compatibility/2006" xmlns:o="urn:schemas-microsoft-com:office:office" xmlns:r="http://schemas.openxmlformats.org/officeDocument/2006/relationships" xmlns:m="http://schemas.openxmlformats.org/officeDocument/2006/math" xmlns:v="urn:schemas-microsoft-com:vml" xmlns:wp14="http://schemas.microsoft.com/office/word/2010/wordprocessingDrawing" xmlns:wp="http://schemas.openxmlformats.org/drawingml/2006/wordprocessingDrawing" xmlns:w10="urn:schemas-microsoft-com:office:word" xmlns:w="http://schemas.openxmlformats.org/wordprocessingml/2006/main" xmlns:w14="http://schemas.microsoft.com/office/word/2010/wordml" xmlns:wpg="http://schemas.microsoft.com/office/word/2010/wordprocessingGroup" xmlns:wpi="http://schemas.microsoft.com/office/word/2010/wordprocessingInk" xmlns:wne="http://schemas.microsoft.com/office/word/2006/wordml" xmlns:wps="http://schemas.microsoft.com/office/word/2010/wordprocessingShape" mc:Ignorable="w14 wp14">
   <w:abstractNum w:abstractNumId="0">
+    <w:nsid w:val="28377CBB"/>
+    <w:multiLevelType w:val="hybridMultilevel"/>
+    <w:tmpl w:val="360022BC"/>
+    <w:lvl w:ilvl="0" w:tplc="EA427774">
+      <w:start w:val="1"/>
+      <w:numFmt w:val="decimal"/>
+      <w:lvlText w:val="%1."/>
+      <w:lvlJc w:val="left"/>
+      <w:pPr>
+        <w:ind w:left="2136" w:hanging="360"/>
+      </w:pPr>
+      <w:rPr>
+        <w:rFonts w:hint="default"/>
+      </w:rPr>
+    </w:lvl>
+    <w:lvl w:ilvl="1" w:tplc="0C070019" w:tentative="1">
+      <w:start w:val="1"/>
+      <w:numFmt w:val="lowerLetter"/>
+      <w:lvlText w:val="%2."/>
+      <w:lvlJc w:val="left"/>
+      <w:pPr>
+        <w:ind w:left="2856" w:hanging="360"/>
+      </w:pPr>
+    </w:lvl>
+    <w:lvl w:ilvl="2" w:tplc="0C07001B" w:tentative="1">
+      <w:start w:val="1"/>
+      <w:numFmt w:val="lowerRoman"/>
+      <w:lvlText w:val="%3."/>
+      <w:lvlJc w:val="right"/>
+      <w:pPr>
+        <w:ind w:left="3576" w:hanging="180"/>
+      </w:pPr>
+    </w:lvl>
+    <w:lvl w:ilvl="3" w:tplc="0C07000F" w:tentative="1">
+      <w:start w:val="1"/>
+      <w:numFmt w:val="decimal"/>
+      <w:lvlText w:val="%4."/>
+      <w:lvlJc w:val="left"/>
+      <w:pPr>
+        <w:ind w:left="4296" w:hanging="360"/>
+      </w:pPr>
+    </w:lvl>
+    <w:lvl w:ilvl="4" w:tplc="0C070019" w:tentative="1">
+      <w:start w:val="1"/>
+      <w:numFmt w:val="lowerLetter"/>
+      <w:lvlText w:val="%5."/>
+      <w:lvlJc w:val="left"/>
+      <w:pPr>
+        <w:ind w:left="5016" w:hanging="360"/>
+      </w:pPr>
+    </w:lvl>
+    <w:lvl w:ilvl="5" w:tplc="0C07001B" w:tentative="1">
+      <w:start w:val="1"/>
+      <w:numFmt w:val="lowerRoman"/>
+      <w:lvlText w:val="%6."/>
+      <w:lvlJc w:val="right"/>
+      <w:pPr>
+        <w:ind w:left="5736" w:hanging="180"/>
+      </w:pPr>
+    </w:lvl>
+    <w:lvl w:ilvl="6" w:tplc="0C07000F" w:tentative="1">
+      <w:start w:val="1"/>
+      <w:numFmt w:val="decimal"/>
+      <w:lvlText w:val="%7."/>
+      <w:lvlJc w:val="left"/>
+      <w:pPr>
+        <w:ind w:left="6456" w:hanging="360"/>
+      </w:pPr>
+    </w:lvl>
+    <w:lvl w:ilvl="7" w:tplc="0C070019" w:tentative="1">
+      <w:start w:val="1"/>
+      <w:numFmt w:val="lowerLetter"/>
+      <w:lvlText w:val="%8."/>
+      <w:lvlJc w:val="left"/>
+      <w:pPr>
+        <w:ind w:left="7176" w:hanging="360"/>
+      </w:pPr>
+    </w:lvl>
+    <w:lvl w:ilvl="8" w:tplc="0C07001B" w:tentative="1">
+      <w:start w:val="1"/>
+      <w:numFmt w:val="lowerRoman"/>
+      <w:lvlText w:val="%9."/>
+      <w:lvlJc w:val="right"/>
+      <w:pPr>
+        <w:ind w:left="7896" w:hanging="180"/>
+      </w:pPr>
+    </w:lvl>
+  </w:abstractNum>
+  <w:abstractNum w:abstractNumId="1">
     <w:nsid w:val="41040128"/>
     <w:multiLevelType w:val="hybridMultilevel"/>
     <w:tmpl w:val="7BBC6764"/>
@@ -337,7 +994,7 @@
       </w:rPr>
     </w:lvl>
   </w:abstractNum>
-  <w:abstractNum w:abstractNumId="1">
+  <w:abstractNum w:abstractNumId="2">
     <w:nsid w:val="4B1C3E3E"/>
     <w:multiLevelType w:val="hybridMultilevel"/>
     <w:tmpl w:val="FE22FA70"/>
@@ -426,7 +1083,7 @@
       </w:pPr>
     </w:lvl>
   </w:abstractNum>
-  <w:abstractNum w:abstractNumId="2">
+  <w:abstractNum w:abstractNumId="3">
     <w:nsid w:val="7D0156CD"/>
     <w:multiLevelType w:val="hybridMultilevel"/>
     <w:tmpl w:val="41B2ADBA"/>
@@ -516,12 +1173,15 @@
     </w:lvl>
   </w:abstractNum>
   <w:num w:numId="1">
+    <w:abstractNumId w:val="3"/>
+  </w:num>
+  <w:num w:numId="2">
     <w:abstractNumId w:val="2"/>
   </w:num>
-  <w:num w:numId="2">
+  <w:num w:numId="3">
     <w:abstractNumId w:val="1"/>
   </w:num>
-  <w:num w:numId="3">
+  <w:num w:numId="4">
     <w:abstractNumId w:val="0"/>
   </w:num>
 </w:numbering>

</xml_diff>

<commit_message>
+) Update initial answers of questions 15-18 (15 and 17 sub-answers are still missing)
</commit_message>
<xml_diff>
--- a/4th_sem/ass/Fragenkatalog/Anwsers of Questionnaire/Grill (15-18).docx
+++ b/4th_sem/ass/Fragenkatalog/Anwsers of Questionnaire/Grill (15-18).docx
@@ -169,6 +169,9 @@
         <w:t xml:space="preserve">Write </w:t>
       </w:r>
       <w:r>
+        <w:rPr>
+          <w:lang w:val="de-AT"/>
+        </w:rPr>
         <w:sym w:font="Wingdings" w:char="F0E0"/>
       </w:r>
       <w:r>
@@ -184,6 +187,8 @@
         </w:rPr>
         <w:t>TupleSpace</w:t>
       </w:r>
+      <w:bookmarkStart w:id="0" w:name="_GoBack"/>
+      <w:bookmarkEnd w:id="0"/>
       <w:proofErr w:type="spellEnd"/>
     </w:p>
     <w:p>
@@ -303,13 +308,7 @@
         <w:rPr>
           <w:lang w:val="de-AT"/>
         </w:rPr>
-        <w:t xml:space="preserve">CRUD </w:t>
-      </w:r>
-      <w:r>
-        <w:rPr>
-          <w:lang w:val="de-AT"/>
-        </w:rPr>
-        <w:t xml:space="preserve">(Create </w:t>
+        <w:t xml:space="preserve">CRUD (Create </w:t>
       </w:r>
       <w:proofErr w:type="spellStart"/>
       <w:r>
@@ -323,13 +322,7 @@
         <w:rPr>
           <w:lang w:val="de-AT"/>
         </w:rPr>
-        <w:t xml:space="preserve"> Update Delete) </w:t>
-      </w:r>
-      <w:r>
-        <w:rPr>
-          <w:lang w:val="de-AT"/>
-        </w:rPr>
-        <w:t>Actions werden auf dem Space wie folgt durchgeführt:</w:t>
+        <w:t xml:space="preserve"> Update Delete) Actions werden auf dem Space wie folgt durchgeführt:</w:t>
       </w:r>
     </w:p>
     <w:p>
@@ -449,13 +442,7 @@
         <w:rPr>
           <w:lang w:val="de-AT"/>
         </w:rPr>
-        <w:t xml:space="preserve"> Methode </w:t>
-      </w:r>
-      <w:r>
-        <w:rPr>
-          <w:lang w:val="de-AT"/>
-        </w:rPr>
-        <w:t>„</w:t>
+        <w:t xml:space="preserve"> Methode „</w:t>
       </w:r>
       <w:proofErr w:type="spellStart"/>
       <w:r>
@@ -483,13 +470,7 @@
         <w:rPr>
           <w:lang w:val="de-AT"/>
         </w:rPr>
-        <w:t xml:space="preserve"> </w:t>
-      </w:r>
-      <w:r>
-        <w:rPr>
-          <w:lang w:val="de-AT"/>
-        </w:rPr>
-        <w:t>abgerufen werden</w:t>
+        <w:t xml:space="preserve"> abgerufen werden</w:t>
       </w:r>
     </w:p>
     <w:p>
@@ -769,8 +750,62 @@
           <w:lang w:val="de-AT"/>
         </w:rPr>
       </w:pPr>
-      <w:bookmarkStart w:id="0" w:name="_GoBack"/>
-      <w:bookmarkEnd w:id="0"/>
+      <w:r>
+        <w:rPr>
+          <w:lang w:val="de-AT"/>
+        </w:rPr>
+        <w:t>Service Discovery ist für die automatische Erkennung von Geräten und Services, welche von diesen angeboten werden, in einem Computernetzwerk. Dafür muss der Service Provider eine Möglichkeit haben seine Dienste nach außen hin bekannt zu machen.</w:t>
+      </w:r>
+    </w:p>
+    <w:p>
+      <w:pPr>
+        <w:pStyle w:val="Listenabsatz"/>
+        <w:jc w:val="center"/>
+        <w:rPr>
+          <w:lang w:val="de-AT"/>
+        </w:rPr>
+      </w:pPr>
+      <w:r>
+        <w:rPr>
+          <w:noProof/>
+          <w:lang w:val="de-AT" w:eastAsia="de-AT"/>
+        </w:rPr>
+        <w:drawing>
+          <wp:inline distT="0" distB="0" distL="0" distR="0" wp14:anchorId="2F708E31" wp14:editId="0C0BC64B">
+            <wp:extent cx="2834640" cy="1472165"/>
+            <wp:effectExtent l="0" t="0" r="3810" b="0"/>
+            <wp:docPr id="1" name="Grafik 1"/>
+            <wp:cNvGraphicFramePr>
+              <a:graphicFrameLocks xmlns:a="http://schemas.openxmlformats.org/drawingml/2006/main" noChangeAspect="1"/>
+            </wp:cNvGraphicFramePr>
+            <a:graphic xmlns:a="http://schemas.openxmlformats.org/drawingml/2006/main">
+              <a:graphicData uri="http://schemas.openxmlformats.org/drawingml/2006/picture">
+                <pic:pic xmlns:pic="http://schemas.openxmlformats.org/drawingml/2006/picture">
+                  <pic:nvPicPr>
+                    <pic:cNvPr id="0" name=""/>
+                    <pic:cNvPicPr/>
+                  </pic:nvPicPr>
+                  <pic:blipFill>
+                    <a:blip r:embed="rId6"/>
+                    <a:stretch>
+                      <a:fillRect/>
+                    </a:stretch>
+                  </pic:blipFill>
+                  <pic:spPr>
+                    <a:xfrm>
+                      <a:off x="0" y="0"/>
+                      <a:ext cx="2834640" cy="1472165"/>
+                    </a:xfrm>
+                    <a:prstGeom prst="rect">
+                      <a:avLst/>
+                    </a:prstGeom>
+                  </pic:spPr>
+                </pic:pic>
+              </a:graphicData>
+            </a:graphic>
+          </wp:inline>
+        </w:drawing>
+      </w:r>
     </w:p>
     <w:p>
       <w:pPr>
@@ -780,6 +815,345 @@
           <w:lang w:val="de-AT"/>
         </w:rPr>
       </w:pPr>
+      <w:r>
+        <w:rPr>
+          <w:lang w:val="de-AT"/>
+        </w:rPr>
+        <w:t xml:space="preserve">Der User Agent sendet eine Anfrage nach einem Service über Multicast oder über Broadcast </w:t>
+      </w:r>
+      <w:proofErr w:type="spellStart"/>
+      <w:r>
+        <w:rPr>
+          <w:lang w:val="de-AT"/>
+        </w:rPr>
+        <w:t>request</w:t>
+      </w:r>
+      <w:proofErr w:type="spellEnd"/>
+      <w:r>
+        <w:rPr>
+          <w:lang w:val="de-AT"/>
+        </w:rPr>
+        <w:t xml:space="preserve"> aus. </w:t>
+      </w:r>
+      <w:r>
+        <w:rPr>
+          <w:i/>
+          <w:lang w:val="de-AT"/>
+        </w:rPr>
+        <w:t>(</w:t>
+      </w:r>
+      <w:r>
+        <w:rPr>
+          <w:b/>
+          <w:i/>
+          <w:lang w:val="de-AT"/>
+        </w:rPr>
+        <w:t>Broadcast</w:t>
+      </w:r>
+      <w:r>
+        <w:rPr>
+          <w:i/>
+          <w:lang w:val="de-AT"/>
+        </w:rPr>
+        <w:t xml:space="preserve">: zu allen </w:t>
+      </w:r>
+      <w:r>
+        <w:rPr>
+          <w:i/>
+          <w:lang w:val="de-AT"/>
+        </w:rPr>
+        <w:t xml:space="preserve">Rechnern </w:t>
+      </w:r>
+      <w:r>
+        <w:rPr>
+          <w:i/>
+          <w:lang w:val="de-AT"/>
+        </w:rPr>
+        <w:t xml:space="preserve">im Netzwerk welche auf Broadcast Adresse hören. </w:t>
+      </w:r>
+      <w:r>
+        <w:rPr>
+          <w:b/>
+          <w:i/>
+          <w:lang w:val="de-AT"/>
+        </w:rPr>
+        <w:t>Multicast</w:t>
+      </w:r>
+      <w:r>
+        <w:rPr>
+          <w:i/>
+          <w:lang w:val="de-AT"/>
+        </w:rPr>
+        <w:t>: an alle Geräte die sich dafür interessieren, d.h. sie müssen sich vorher als Interessent angemeldet haben).</w:t>
+      </w:r>
+      <w:r>
+        <w:rPr>
+          <w:lang w:val="de-AT"/>
+        </w:rPr>
+        <w:t xml:space="preserve"> Wenn der Service Agent eine Anfrage über ein Service erhält welches er </w:t>
+      </w:r>
+      <w:r>
+        <w:rPr>
+          <w:lang w:val="de-AT"/>
+        </w:rPr>
+        <w:t>a</w:t>
+      </w:r>
+      <w:r>
+        <w:rPr>
+          <w:lang w:val="de-AT"/>
+        </w:rPr>
+        <w:t xml:space="preserve">nbietet sendet dieser dem User Agent über </w:t>
+      </w:r>
+      <w:proofErr w:type="spellStart"/>
+      <w:r>
+        <w:rPr>
+          <w:lang w:val="de-AT"/>
+        </w:rPr>
+        <w:t>Unicast</w:t>
+      </w:r>
+      <w:proofErr w:type="spellEnd"/>
+      <w:r>
+        <w:rPr>
+          <w:lang w:val="de-AT"/>
+        </w:rPr>
+        <w:t xml:space="preserve"> </w:t>
+      </w:r>
+      <w:r>
+        <w:rPr>
+          <w:i/>
+          <w:lang w:val="de-AT"/>
+        </w:rPr>
+        <w:t>(direkt Übertragung)</w:t>
+      </w:r>
+      <w:r>
+        <w:rPr>
+          <w:lang w:val="de-AT"/>
+        </w:rPr>
+        <w:t xml:space="preserve"> </w:t>
+      </w:r>
+      <w:r>
+        <w:rPr>
+          <w:lang w:val="de-AT"/>
+        </w:rPr>
+        <w:t xml:space="preserve">die Adresse </w:t>
+      </w:r>
+      <w:r>
+        <w:rPr>
+          <w:i/>
+          <w:lang w:val="de-AT"/>
+        </w:rPr>
+        <w:t xml:space="preserve">(in einem </w:t>
+      </w:r>
+      <w:r>
+        <w:rPr>
+          <w:rFonts w:ascii="Arial" w:hAnsi="Arial" w:cs="Arial"/>
+          <w:i/>
+          <w:color w:val="222222"/>
+          <w:sz w:val="18"/>
+          <w:szCs w:val="18"/>
+          <w:lang w:val="de-AT"/>
+        </w:rPr>
+        <w:t xml:space="preserve">Service </w:t>
+      </w:r>
+      <w:proofErr w:type="spellStart"/>
+      <w:r>
+        <w:rPr>
+          <w:rFonts w:ascii="Arial" w:hAnsi="Arial" w:cs="Arial"/>
+          <w:i/>
+          <w:color w:val="222222"/>
+          <w:sz w:val="18"/>
+          <w:szCs w:val="18"/>
+          <w:lang w:val="de-AT"/>
+        </w:rPr>
+        <w:t>Advertisement</w:t>
+      </w:r>
+      <w:proofErr w:type="spellEnd"/>
+      <w:r>
+        <w:rPr>
+          <w:rFonts w:ascii="Arial" w:hAnsi="Arial" w:cs="Arial"/>
+          <w:i/>
+          <w:color w:val="222222"/>
+          <w:sz w:val="18"/>
+          <w:szCs w:val="18"/>
+          <w:lang w:val="de-AT"/>
+        </w:rPr>
+        <w:t xml:space="preserve"> verpackt, </w:t>
+      </w:r>
+      <w:proofErr w:type="spellStart"/>
+      <w:r>
+        <w:rPr>
+          <w:rFonts w:ascii="Arial" w:hAnsi="Arial" w:cs="Arial"/>
+          <w:i/>
+          <w:color w:val="222222"/>
+          <w:sz w:val="18"/>
+          <w:szCs w:val="18"/>
+          <w:lang w:val="de-AT"/>
+        </w:rPr>
+        <w:t>binhaltet</w:t>
+      </w:r>
+      <w:proofErr w:type="spellEnd"/>
+      <w:r>
+        <w:rPr>
+          <w:rFonts w:ascii="Arial" w:hAnsi="Arial" w:cs="Arial"/>
+          <w:i/>
+          <w:color w:val="222222"/>
+          <w:sz w:val="18"/>
+          <w:szCs w:val="18"/>
+          <w:lang w:val="de-AT"/>
+        </w:rPr>
+        <w:t xml:space="preserve"> URL und Service Beschreibung</w:t>
+      </w:r>
+      <w:r>
+        <w:rPr>
+          <w:i/>
+          <w:lang w:val="de-AT"/>
+        </w:rPr>
+        <w:t>)</w:t>
+      </w:r>
+      <w:r>
+        <w:rPr>
+          <w:lang w:val="de-AT"/>
+        </w:rPr>
+        <w:t xml:space="preserve"> unter welcher dieses Service zu erreichen ist. </w:t>
+      </w:r>
+      <w:r>
+        <w:rPr>
+          <w:lang w:val="de-AT"/>
+        </w:rPr>
+        <w:t xml:space="preserve">Es gibt folgende </w:t>
+      </w:r>
+      <w:r>
+        <w:rPr>
+          <w:lang w:val="de-AT"/>
+        </w:rPr>
+        <w:t xml:space="preserve">Integrationsstrategien </w:t>
+      </w:r>
+      <w:r>
+        <w:rPr>
+          <w:lang w:val="de-AT"/>
+        </w:rPr>
+        <w:t>bei Ad-Hoc Kommunikation von Geräten:</w:t>
+      </w:r>
+    </w:p>
+    <w:p>
+      <w:pPr>
+        <w:pStyle w:val="Listenabsatz"/>
+        <w:ind w:left="709"/>
+        <w:rPr>
+          <w:lang w:val="de-AT"/>
+        </w:rPr>
+      </w:pPr>
+      <w:r>
+        <w:rPr>
+          <w:lang w:val="de-AT"/>
+        </w:rPr>
+        <w:tab/>
+      </w:r>
+      <w:r>
+        <w:rPr>
+          <w:b/>
+          <w:lang w:val="de-AT"/>
+        </w:rPr>
+        <w:t>DHCP</w:t>
+      </w:r>
+      <w:r>
+        <w:rPr>
+          <w:lang w:val="de-AT"/>
+        </w:rPr>
+        <w:t xml:space="preserve"> </w:t>
+      </w:r>
+      <w:r>
+        <w:rPr>
+          <w:lang w:val="de-AT"/>
+        </w:rPr>
+        <w:sym w:font="Wingdings" w:char="F0E0"/>
+      </w:r>
+      <w:r>
+        <w:rPr>
+          <w:lang w:val="de-AT"/>
+        </w:rPr>
+        <w:t xml:space="preserve"> Um Service Informationen zu verteilen</w:t>
+      </w:r>
+    </w:p>
+    <w:p>
+      <w:pPr>
+        <w:pStyle w:val="Listenabsatz"/>
+        <w:ind w:left="709"/>
+        <w:rPr>
+          <w:lang w:val="de-AT"/>
+        </w:rPr>
+      </w:pPr>
+      <w:r>
+        <w:rPr>
+          <w:lang w:val="de-AT"/>
+        </w:rPr>
+        <w:tab/>
+      </w:r>
+      <w:r>
+        <w:rPr>
+          <w:b/>
+          <w:lang w:val="de-AT"/>
+        </w:rPr>
+        <w:t>Automatisch</w:t>
+      </w:r>
+      <w:r>
+        <w:rPr>
+          <w:lang w:val="de-AT"/>
+        </w:rPr>
+        <w:t xml:space="preserve"> </w:t>
+      </w:r>
+      <w:r>
+        <w:rPr>
+          <w:lang w:val="de-AT"/>
+        </w:rPr>
+        <w:sym w:font="Wingdings" w:char="F0E0"/>
+      </w:r>
+      <w:r>
+        <w:rPr>
+          <w:lang w:val="de-AT"/>
+        </w:rPr>
+        <w:t xml:space="preserve"> basiert auf der Service Beschreibung (UDDI / WSDL)</w:t>
+      </w:r>
+    </w:p>
+    <w:p>
+      <w:pPr>
+        <w:pStyle w:val="Listenabsatz"/>
+        <w:ind w:left="709"/>
+        <w:rPr>
+          <w:lang w:val="de-AT"/>
+        </w:rPr>
+      </w:pPr>
+      <w:r>
+        <w:rPr>
+          <w:lang w:val="de-AT"/>
+        </w:rPr>
+        <w:tab/>
+      </w:r>
+      <w:r>
+        <w:rPr>
+          <w:b/>
+          <w:lang w:val="de-AT"/>
+        </w:rPr>
+        <w:t>Manuell</w:t>
+      </w:r>
+      <w:r>
+        <w:rPr>
+          <w:lang w:val="de-AT"/>
+        </w:rPr>
+        <w:t xml:space="preserve"> </w:t>
+      </w:r>
+      <w:r>
+        <w:rPr>
+          <w:lang w:val="de-AT"/>
+        </w:rPr>
+        <w:sym w:font="Wingdings" w:char="F0E0"/>
+      </w:r>
+      <w:r>
+        <w:rPr>
+          <w:lang w:val="de-AT"/>
+        </w:rPr>
+        <w:t xml:space="preserve"> nicht skalierbar, nicht zu empfehlen bei sich stark ändernden Netzen</w:t>
+      </w:r>
     </w:p>
     <w:sectPr>
       <w:pgSz w:w="11906" w:h="16838"/>
@@ -1388,6 +1762,37 @@
       <w:contextualSpacing/>
     </w:pPr>
   </w:style>
+  <w:style w:type="paragraph" w:styleId="Sprechblasentext">
+    <w:name w:val="Balloon Text"/>
+    <w:basedOn w:val="Standard"/>
+    <w:link w:val="SprechblasentextZchn"/>
+    <w:uiPriority w:val="99"/>
+    <w:semiHidden/>
+    <w:unhideWhenUsed/>
+    <w:rsid w:val="00840F96"/>
+    <w:pPr>
+      <w:spacing w:after="0" w:line="240" w:lineRule="auto"/>
+    </w:pPr>
+    <w:rPr>
+      <w:rFonts w:ascii="Tahoma" w:hAnsi="Tahoma" w:cs="Tahoma"/>
+      <w:sz w:val="16"/>
+      <w:szCs w:val="16"/>
+    </w:rPr>
+  </w:style>
+  <w:style w:type="character" w:customStyle="1" w:styleId="SprechblasentextZchn">
+    <w:name w:val="Sprechblasentext Zchn"/>
+    <w:basedOn w:val="Absatz-Standardschriftart"/>
+    <w:link w:val="Sprechblasentext"/>
+    <w:uiPriority w:val="99"/>
+    <w:semiHidden/>
+    <w:rsid w:val="00840F96"/>
+    <w:rPr>
+      <w:rFonts w:ascii="Tahoma" w:hAnsi="Tahoma" w:cs="Tahoma"/>
+      <w:sz w:val="16"/>
+      <w:szCs w:val="16"/>
+      <w:lang w:val="en-GB"/>
+    </w:rPr>
+  </w:style>
 </w:styles>
 </file>
 
@@ -1591,6 +1996,37 @@
       <w:ind w:left="720"/>
       <w:contextualSpacing/>
     </w:pPr>
+  </w:style>
+  <w:style w:type="paragraph" w:styleId="Sprechblasentext">
+    <w:name w:val="Balloon Text"/>
+    <w:basedOn w:val="Standard"/>
+    <w:link w:val="SprechblasentextZchn"/>
+    <w:uiPriority w:val="99"/>
+    <w:semiHidden/>
+    <w:unhideWhenUsed/>
+    <w:rsid w:val="00840F96"/>
+    <w:pPr>
+      <w:spacing w:after="0" w:line="240" w:lineRule="auto"/>
+    </w:pPr>
+    <w:rPr>
+      <w:rFonts w:ascii="Tahoma" w:hAnsi="Tahoma" w:cs="Tahoma"/>
+      <w:sz w:val="16"/>
+      <w:szCs w:val="16"/>
+    </w:rPr>
+  </w:style>
+  <w:style w:type="character" w:customStyle="1" w:styleId="SprechblasentextZchn">
+    <w:name w:val="Sprechblasentext Zchn"/>
+    <w:basedOn w:val="Absatz-Standardschriftart"/>
+    <w:link w:val="Sprechblasentext"/>
+    <w:uiPriority w:val="99"/>
+    <w:semiHidden/>
+    <w:rsid w:val="00840F96"/>
+    <w:rPr>
+      <w:rFonts w:ascii="Tahoma" w:hAnsi="Tahoma" w:cs="Tahoma"/>
+      <w:sz w:val="16"/>
+      <w:szCs w:val="16"/>
+      <w:lang w:val="en-GB"/>
+    </w:rPr>
   </w:style>
 </w:styles>
 </file>

</xml_diff>

<commit_message>
+) Update initial answers of questions 15-18 (15 sub-answers is still missing)
</commit_message>
<xml_diff>
--- a/4th_sem/ass/Fragenkatalog/Anwsers of Questionnaire/Grill (15-18).docx
+++ b/4th_sem/ass/Fragenkatalog/Anwsers of Questionnaire/Grill (15-18).docx
@@ -187,8 +187,6 @@
         </w:rPr>
         <w:t>TupleSpace</w:t>
       </w:r>
-      <w:bookmarkStart w:id="0" w:name="_GoBack"/>
-      <w:bookmarkEnd w:id="0"/>
       <w:proofErr w:type="spellEnd"/>
     </w:p>
     <w:p>
@@ -733,11 +731,60 @@
       </w:pPr>
       <w:r>
         <w:rPr>
-          <w:b/>
-          <w:lang w:val="de-AT"/>
-        </w:rPr>
-        <w:t>…</w:t>
-      </w:r>
+          <w:lang w:val="de-AT"/>
+        </w:rPr>
+        <w:t>Als</w:t>
+      </w:r>
+      <w:r>
+        <w:rPr>
+          <w:lang w:val="de-AT"/>
+        </w:rPr>
+        <w:t xml:space="preserve"> </w:t>
+      </w:r>
+      <w:proofErr w:type="spellStart"/>
+      <w:r>
+        <w:rPr>
+          <w:lang w:val="de-AT"/>
+        </w:rPr>
+        <w:t>single</w:t>
+      </w:r>
+      <w:proofErr w:type="spellEnd"/>
+      <w:r>
+        <w:rPr>
+          <w:lang w:val="de-AT"/>
+        </w:rPr>
+        <w:t xml:space="preserve"> Point </w:t>
+      </w:r>
+      <w:proofErr w:type="spellStart"/>
+      <w:r>
+        <w:rPr>
+          <w:lang w:val="de-AT"/>
+        </w:rPr>
+        <w:t>of</w:t>
+      </w:r>
+      <w:proofErr w:type="spellEnd"/>
+      <w:r>
+        <w:rPr>
+          <w:lang w:val="de-AT"/>
+        </w:rPr>
+        <w:t xml:space="preserve"> </w:t>
+      </w:r>
+      <w:proofErr w:type="spellStart"/>
+      <w:r>
+        <w:rPr>
+          <w:lang w:val="de-AT"/>
+        </w:rPr>
+        <w:t>Failure</w:t>
+      </w:r>
+      <w:proofErr w:type="spellEnd"/>
+      <w:r>
+        <w:rPr>
+          <w:lang w:val="de-AT"/>
+        </w:rPr>
+        <w:t xml:space="preserve"> kann hier das Repository (Stelle von dem der Code bezogen wird) identifiziert werden. Fällt dieses aus ist die Funktionalität von Code Migration nicht mehr gegeben.</w:t>
+      </w:r>
+      <w:bookmarkStart w:id="0" w:name="_GoBack"/>
+      <w:bookmarkEnd w:id="0"/>
     </w:p>
     <w:p>
       <w:pPr>
@@ -1020,13 +1067,7 @@
         <w:rPr>
           <w:lang w:val="de-AT"/>
         </w:rPr>
-        <w:t xml:space="preserve">Es gibt folgende </w:t>
-      </w:r>
-      <w:r>
-        <w:rPr>
-          <w:lang w:val="de-AT"/>
-        </w:rPr>
-        <w:t xml:space="preserve">Integrationsstrategien </w:t>
+        <w:t xml:space="preserve">Es gibt folgende Integrationsstrategien </w:t>
       </w:r>
       <w:r>
         <w:rPr>
@@ -1157,7 +1198,7 @@
     </w:p>
     <w:sectPr>
       <w:pgSz w:w="11906" w:h="16838"/>
-      <w:pgMar w:top="1417" w:right="1417" w:bottom="1134" w:left="1417" w:header="708" w:footer="708" w:gutter="0"/>
+      <w:pgMar w:top="1417" w:right="1417" w:bottom="0" w:left="1417" w:header="708" w:footer="708" w:gutter="0"/>
       <w:cols w:space="708"/>
       <w:docGrid w:linePitch="360"/>
     </w:sectPr>

</xml_diff>